<commit_message>
Adding the list of countries in the Trend and Season TS graph and the corresponding bookmarks in the Word template
</commit_message>
<xml_diff>
--- a/AnnualEpidemiologicalReport_SALM2016.docx
+++ b/AnnualEpidemiologicalReport_SALM2016.docx
@@ -487,24 +487,6 @@
                         <w:t xml:space="preserve"> -</w:t>
                       </w:r>
                     </w:p>
-                    <w:p xmlns:w="http://schemas.openxmlformats.org/wordprocessingml/2006/main" xmlns:wp="http://schemas.openxmlformats.org/drawingml/2006/wordprocessingDrawing" xmlns:r="http://schemas.openxmlformats.org/officeDocument/2006/relationships" xmlns:w14="http://schemas.microsoft.com/office/word/2010/wordml">
-                      <w:pPr>
-                        <w:sectPr xmlns:w="http://schemas.openxmlformats.org/wordprocessingml/2006/main" xmlns:r="http://schemas.openxmlformats.org/officeDocument/2006/relationships">
-                          <w:headerReference w:type="even" r:id="rId14"/>
-                          <w:headerReference w:type="default" r:id="rId15"/>
-                          <w:footerReference w:type="even" r:id="rId16"/>
-                          <w:footerReference w:type="default" r:id="rId17"/>
-                          <w:headerReference w:type="first" r:id="rId18"/>
-                          <w:footerReference w:type="first" r:id="rId19"/>
-                          <w:type xmlns:w="http://schemas.openxmlformats.org/wordprocessingml/2006/main" w:val="continuous"/>
-                          <w:pgSz w:w="11907" w:h="16840" w:code="9"/>
-                          <w:pgMar w:top="1361" w:right="1361" w:bottom="1701" w:left="1361" w:header="0" w:footer="454" w:gutter="0"/>
-                          <w:cols xmlns:w="http://schemas.openxmlformats.org/wordprocessingml/2006/main"/>
-                          <w:titlePg/>
-                          <w:docGrid w:linePitch="326"/>
-                        </w:sectPr>
-                      </w:pPr>
-                    </w:p>
                   </w:txbxContent>
                 </v:textbox>
                 <w10:anchorlock/>
@@ -587,7 +569,7 @@
         </w:rPr>
         <w:t xml:space="preserve"> </w:t>
       </w:r>
-      <w:bookmarkStart w:id="2" w:name="DATEPUBLICATLAS"/>
+      <w:bookmarkStart w:id="4" w:name="DATEPUBLICATLAS"/>
       <w:r>
         <w:rPr>
           <w:rFonts w:eastAsia="Arial Unicode MS"/>
@@ -595,7 +577,7 @@
         </w:rPr>
         <w:t>This report is based on data for 2016 retrieved from The European Surveillance System (TESSy) on  21 February 2018 . TESSy is a system for the collection, analysis and dissemination of data on communicable diseases.</w:t>
       </w:r>
-      <w:bookmarkEnd w:id="2"/>
+      <w:bookmarkEnd w:id="4"/>
       <w:r>
         <w:rPr>
           <w:rFonts w:eastAsia="Arial Unicode MS"/>
@@ -634,11 +616,29 @@
       <w:pPr>
         <w:pStyle w:val="EC-Caption"/>
       </w:pPr>
-      <w:bookmarkStart w:id="3" w:name="TABLE1_CAPTION"/>
+      <w:bookmarkStart w:id="5" w:name="TABLE1_CAPTION"/>
       <w:r>
         <w:t>Table 1. Distribution of confirmed salmonellosis cases, EU/EEA, 2012–2016</w:t>
       </w:r>
-      <w:bookmarkEnd w:id="3"/>
+      <w:bookmarkEnd w:id="5"/>
+    </w:p>
+    <w:p xmlns:w="http://schemas.openxmlformats.org/wordprocessingml/2006/main" xmlns:wp="http://schemas.openxmlformats.org/drawingml/2006/wordprocessingDrawing" xmlns:r="http://schemas.openxmlformats.org/officeDocument/2006/relationships" xmlns:w14="http://schemas.microsoft.com/office/word/2010/wordml">
+      <w:pPr>
+        <w:sectPr xmlns:w="http://schemas.openxmlformats.org/wordprocessingml/2006/main" xmlns:r="http://schemas.openxmlformats.org/officeDocument/2006/relationships">
+          <w:headerReference w:type="even" r:id="rId14"/>
+          <w:headerReference w:type="default" r:id="rId15"/>
+          <w:footerReference w:type="even" r:id="rId16"/>
+          <w:footerReference w:type="default" r:id="rId17"/>
+          <w:headerReference w:type="first" r:id="rId18"/>
+          <w:footerReference w:type="first" r:id="rId19"/>
+          <w:type xmlns:w="http://schemas.openxmlformats.org/wordprocessingml/2006/main" w:val="continuous"/>
+          <w:pgSz w:w="11907" w:h="16840" w:code="9"/>
+          <w:pgMar w:top="1361" w:right="1361" w:bottom="1701" w:left="1361" w:header="0" w:footer="454" w:gutter="0"/>
+          <w:cols xmlns:w="http://schemas.openxmlformats.org/wordprocessingml/2006/main"/>
+          <w:titlePg/>
+          <w:docGrid w:linePitch="326"/>
+        </w:sectPr>
+      </w:pPr>
     </w:p>
     <w:p>
       <w:pPr>
@@ -647,14 +647,14 @@
           <w:lang w:eastAsia="en-US"/>
         </w:rPr>
       </w:pPr>
-      <w:bookmarkStart w:id="4" w:name="TABLE1"/>
+      <w:bookmarkStart w:id="6" w:name="TABLE1"/>
       <w:r>
         <w:rPr>
           <w:lang w:eastAsia="en-US"/>
         </w:rPr>
         <w:t xml:space="preserve">    </w:t>
       </w:r>
-      <w:bookmarkEnd w:id="4"/>
+      <w:bookmarkEnd w:id="6"/>
     </w:p>
     <w:tbl xmlns:w="http://schemas.openxmlformats.org/wordprocessingml/2006/main" xmlns:r="http://schemas.openxmlformats.org/officeDocument/2006/relationships" xmlns:w14="http://schemas.microsoft.com/office/word/2010/wordml" xmlns:wp="http://schemas.openxmlformats.org/drawingml/2006/wordprocessingDrawing" xmlns:a="http://schemas.openxmlformats.org/drawingml/2006/main" xmlns:pic="http://schemas.openxmlformats.org/drawingml/2006/picture">
       <w:tblPr>
@@ -13796,14 +13796,14 @@
           <w:lang w:eastAsia="en-US"/>
         </w:rPr>
       </w:pPr>
-      <w:bookmarkStart w:id="5" w:name="TS_TREND_CAPTION"/>
+      <w:bookmarkStart w:id="7" w:name="TS_TREND_CAPTION"/>
       <w:r>
         <w:rPr>
           <w:lang w:eastAsia="en-US"/>
         </w:rPr>
         <w:t>Figure 2. Trend and number of confirmed salmonellosis cases, EU/EEA by month, 2012–2016</w:t>
       </w:r>
-      <w:bookmarkEnd w:id="5"/>
+      <w:bookmarkEnd w:id="7"/>
     </w:p>
     <w:p>
       <w:pPr>
@@ -13814,7 +13814,7 @@
           <w:lang w:eastAsia="en-US"/>
         </w:rPr>
       </w:pPr>
-      <w:bookmarkStart w:id="6" w:name="TS_TREND"/>
+      <w:bookmarkStart w:id="8" w:name="TS_TREND"/>
       <w:r xmlns:w="http://schemas.openxmlformats.org/wordprocessingml/2006/main" xmlns:wp="http://schemas.openxmlformats.org/drawingml/2006/wordprocessingDrawing" xmlns:r="http://schemas.openxmlformats.org/officeDocument/2006/relationships" xmlns:w14="http://schemas.microsoft.com/office/word/2010/wordml">
         <w:rPr/>
         <w:drawing>
@@ -13856,13 +13856,23 @@
           </wp:inline>
         </w:drawing>
       </w:r>
-      <w:bookmarkEnd w:id="6"/>
+      <w:bookmarkEnd w:id="8"/>
       <w:r>
         <w:rPr>
           <w:lang w:eastAsia="en-US"/>
         </w:rPr>
         <w:t xml:space="preserve"> </w:t>
       </w:r>
+    </w:p>
+    <w:p>
+      <w:pPr>
+        <w:pStyle w:val="EC-Caption-Source"/>
+      </w:pPr>
+      <w:bookmarkStart w:id="9" w:name="TS_TREND_COUNTRIES"/>
+      <w:r>
+        <w:t>Source: Country reports from Austria, Belgium, Bulgaria, Croatia, Cyprus, Czech Republic, Denmark, Estonia, Finland, France, Germany, Greece, Hungary, Iceland, Ireland, Italy, Latvia, Lithuania, Luxembourg, Malta, Netherlands, Norway, Poland, Portugal, Romania, Slovakia, Slovenia, Spain, Sweden, United Kingdom.</w:t>
+      </w:r>
+      <w:bookmarkEnd w:id="9"/>
     </w:p>
     <w:p>
       <w:pPr>
@@ -13876,17 +13886,17 @@
       <w:pPr>
         <w:pStyle w:val="EC-Caption"/>
       </w:pPr>
-      <w:bookmarkStart w:id="7" w:name="TS_SEASON_CAPTION"/>
+      <w:bookmarkStart w:id="10" w:name="TS_SEASON_CAPTION"/>
       <w:r>
         <w:t>Figure 3. Distribution of confirmed salmonellosis cases by month, EU/EEA, 2016 and 2012–2015</w:t>
       </w:r>
-      <w:bookmarkEnd w:id="7"/>
+      <w:bookmarkEnd w:id="10"/>
     </w:p>
     <w:p>
       <w:pPr>
         <w:pStyle w:val="EC-Para"/>
       </w:pPr>
-      <w:bookmarkStart w:id="8" w:name="TS_SEASON"/>
+      <w:bookmarkStart w:id="11" w:name="TS_SEASON"/>
       <w:r xmlns:w="http://schemas.openxmlformats.org/wordprocessingml/2006/main" xmlns:wp="http://schemas.openxmlformats.org/drawingml/2006/wordprocessingDrawing" xmlns:r="http://schemas.openxmlformats.org/officeDocument/2006/relationships" xmlns:w14="http://schemas.microsoft.com/office/word/2010/wordml">
         <w:rPr/>
         <w:drawing>
@@ -13928,7 +13938,17 @@
           </wp:inline>
         </w:drawing>
       </w:r>
-      <w:bookmarkEnd w:id="8"/>
+      <w:bookmarkEnd w:id="11"/>
+    </w:p>
+    <w:p>
+      <w:pPr>
+        <w:pStyle w:val="EC-Caption-Source"/>
+      </w:pPr>
+      <w:bookmarkStart w:id="12" w:name="TS_SEASON_COUNTRIES"/>
+      <w:r>
+        <w:t>Source: Country reports from Austria, Belgium, Bulgaria, Croatia, Cyprus, Czech Republic, Denmark, Estonia, Finland, France, Germany, Greece, Hungary, Iceland, Ireland, Italy, Latvia, Lithuania, Luxembourg, Malta, Netherlands, Norway, Poland, Portugal, Romania, Slovakia, Slovenia, Spain, Sweden, United Kingdom.</w:t>
+      </w:r>
+      <w:bookmarkEnd w:id="12"/>
     </w:p>
     <w:p>
       <w:pPr>
@@ -13939,21 +13959,21 @@
       <w:pPr>
         <w:pStyle w:val="EC-Caption"/>
       </w:pPr>
-      <w:bookmarkStart w:id="9" w:name="TS_SPECIFIC_CAPTION"/>
+      <w:bookmarkStart w:id="13" w:name="TS_SPECIFIC_CAPTION"/>
       <w:r>
         <w:t>TS_SPECIFIC_CAPTION</w:t>
       </w:r>
-      <w:bookmarkEnd w:id="9"/>
+      <w:bookmarkEnd w:id="13"/>
     </w:p>
     <w:p>
       <w:pPr>
         <w:pStyle w:val="EC-Para"/>
       </w:pPr>
-      <w:bookmarkStart w:id="10" w:name="TS_SPECIFIC"/>
+      <w:bookmarkStart w:id="14" w:name="TS_SPECIFIC"/>
       <w:r>
         <w:t>TS_SPECIFIC</w:t>
       </w:r>
-      <w:bookmarkEnd w:id="10"/>
+      <w:bookmarkEnd w:id="14"/>
     </w:p>
     <w:p>
       <w:pPr>
@@ -13970,14 +13990,14 @@
           <w:lang w:eastAsia="en-US"/>
         </w:rPr>
       </w:pPr>
-      <w:bookmarkStart w:id="11" w:name="MAP_NB_CAPTION"/>
+      <w:bookmarkStart w:id="15" w:name="MAP_NB_CAPTION"/>
       <w:r>
         <w:rPr>
           <w:lang w:eastAsia="en-US"/>
         </w:rPr>
         <w:t>MAP_NB_CAPTION</w:t>
       </w:r>
-      <w:bookmarkEnd w:id="11"/>
+      <w:bookmarkEnd w:id="15"/>
     </w:p>
     <w:p>
       <w:pPr>
@@ -13986,15 +14006,14 @@
           <w:lang w:eastAsia="en-US"/>
         </w:rPr>
       </w:pPr>
-      <w:bookmarkStart w:id="12" w:name="MAP_NB"/>
+      <w:bookmarkStart w:id="16" w:name="MAP_NB"/>
       <w:r>
         <w:rPr>
           <w:lang w:eastAsia="en-US"/>
         </w:rPr>
-        <w:lastRenderedPageBreak/>
         <w:t>MAP_NB</w:t>
       </w:r>
-      <w:bookmarkEnd w:id="12"/>
+      <w:bookmarkEnd w:id="16"/>
     </w:p>
     <w:p>
       <w:pPr>
@@ -14010,11 +14029,11 @@
         <w:keepNext/>
         <w:keepLines/>
       </w:pPr>
-      <w:bookmarkStart w:id="13" w:name="MAP_RATE_CAPTION"/>
+      <w:bookmarkStart w:id="17" w:name="MAP_RATE_CAPTION"/>
       <w:r>
         <w:t>Figure 4. Distribution of confirmed salmonellosis cases per 100 000 population by country, EU/EEA, 2016</w:t>
       </w:r>
-      <w:bookmarkEnd w:id="13"/>
+      <w:bookmarkEnd w:id="17"/>
     </w:p>
     <w:p>
       <w:pPr>
@@ -14025,7 +14044,7 @@
           <w:lang w:eastAsia="en-US"/>
         </w:rPr>
       </w:pPr>
-      <w:bookmarkStart w:id="14" w:name="MAP_RATE"/>
+      <w:bookmarkStart w:id="18" w:name="MAP_RATE"/>
       <w:r xmlns:w="http://schemas.openxmlformats.org/wordprocessingml/2006/main" xmlns:wp="http://schemas.openxmlformats.org/drawingml/2006/wordprocessingDrawing" xmlns:r="http://schemas.openxmlformats.org/officeDocument/2006/relationships" xmlns:w14="http://schemas.microsoft.com/office/word/2010/wordml">
         <w:rPr/>
         <w:drawing>
@@ -14067,7 +14086,7 @@
           </wp:inline>
         </w:drawing>
       </w:r>
-      <w:bookmarkEnd w:id="14"/>
+      <w:bookmarkEnd w:id="18"/>
     </w:p>
     <w:p>
       <w:pPr>
@@ -14083,21 +14102,21 @@
       <w:pPr>
         <w:pStyle w:val="EC-Caption"/>
       </w:pPr>
-      <w:bookmarkStart w:id="15" w:name="MAP_ASR_CAPTION"/>
+      <w:bookmarkStart w:id="19" w:name="MAP_ASR_CAPTION"/>
       <w:r>
         <w:t>MAP_ASR_CAPTION</w:t>
       </w:r>
-      <w:bookmarkEnd w:id="15"/>
+      <w:bookmarkEnd w:id="19"/>
     </w:p>
     <w:p>
       <w:pPr>
         <w:pStyle w:val="EC-Para"/>
       </w:pPr>
-      <w:bookmarkStart w:id="16" w:name="MAP_ASR"/>
+      <w:bookmarkStart w:id="20" w:name="MAP_ASR"/>
       <w:r>
         <w:t>MAP_ASR</w:t>
       </w:r>
-      <w:bookmarkEnd w:id="16"/>
+      <w:bookmarkEnd w:id="20"/>
     </w:p>
     <w:p>
       <w:pPr>
@@ -14110,11 +14129,11 @@
         <w:keepNext/>
         <w:keepLines/>
       </w:pPr>
-      <w:bookmarkStart w:id="17" w:name="BARGPH_AGEGENDER_CAPTION"/>
+      <w:bookmarkStart w:id="21" w:name="BARGPH_AGEGENDER_CAPTION"/>
       <w:r>
         <w:t>Figure 5. Distribution of confirmed salmonellosis cases per 100 000 population, by age and gender, EU/EEA, 2016</w:t>
       </w:r>
-      <w:bookmarkEnd w:id="17"/>
+      <w:bookmarkEnd w:id="21"/>
     </w:p>
     <w:p>
       <w:pPr>
@@ -14125,7 +14144,7 @@
           <w:lang w:eastAsia="en-US"/>
         </w:rPr>
       </w:pPr>
-      <w:bookmarkStart w:id="18" w:name="BARGPH_AGEGENDER"/>
+      <w:bookmarkStart w:id="22" w:name="BARGPH_AGEGENDER"/>
       <w:r xmlns:w="http://schemas.openxmlformats.org/wordprocessingml/2006/main" xmlns:wp="http://schemas.openxmlformats.org/drawingml/2006/wordprocessingDrawing" xmlns:r="http://schemas.openxmlformats.org/officeDocument/2006/relationships" xmlns:w14="http://schemas.microsoft.com/office/word/2010/wordml">
         <w:rPr/>
         <w:drawing>
@@ -14167,7 +14186,7 @@
           </wp:inline>
         </w:drawing>
       </w:r>
-      <w:bookmarkEnd w:id="18"/>
+      <w:bookmarkEnd w:id="22"/>
       <w:r>
         <w:rPr>
           <w:lang w:eastAsia="en-US"/>
@@ -14192,7 +14211,7 @@
           <w:lang w:eastAsia="en-US"/>
         </w:rPr>
       </w:pPr>
-      <w:bookmarkStart w:id="19" w:name="BARGPH_AGE_CAPTION"/>
+      <w:bookmarkStart w:id="23" w:name="BARGPH_AGE_CAPTION"/>
       <w:r>
         <w:rPr>
           <w:lang w:eastAsia="en-US"/>
@@ -14205,17 +14224,17 @@
         </w:rPr>
         <w:t>ON</w:t>
       </w:r>
-      <w:bookmarkEnd w:id="19"/>
+      <w:bookmarkEnd w:id="23"/>
     </w:p>
     <w:p>
       <w:pPr>
         <w:pStyle w:val="EC-Para"/>
       </w:pPr>
-      <w:bookmarkStart w:id="20" w:name="BARGPH_AGE"/>
+      <w:bookmarkStart w:id="24" w:name="BARGPH_AGE"/>
       <w:r>
         <w:t>BARGPH_AGE</w:t>
       </w:r>
-      <w:bookmarkEnd w:id="20"/>
+      <w:bookmarkEnd w:id="24"/>
     </w:p>
     <w:p>
       <w:pPr>
@@ -17915,58 +17934,66 @@
 </file>
 
 <file path=customXml/item2.xml><?xml version="1.0" encoding="utf-8"?>
-<?mso-contentType ?>
-<spe:Receivers xmlns:spe="http://schemas.microsoft.com/sharepoint/events">
-  <Receiver>
-    <Name>Document ID Generator</Name>
-    <Synchronization>Synchronous</Synchronization>
-    <Type>10001</Type>
-    <SequenceNumber>1000</SequenceNumber>
-    <Assembly>Microsoft.Office.DocumentManagement, Version=14.0.0.0, Culture=neutral, PublicKeyToken=71e9bce111e9429c</Assembly>
-    <Class>Microsoft.Office.DocumentManagement.Internal.DocIdHandler</Class>
-    <Data/>
-    <Filter/>
-  </Receiver>
-  <Receiver>
-    <Name>Document ID Generator</Name>
-    <Synchronization>Synchronous</Synchronization>
-    <Type>10002</Type>
-    <SequenceNumber>1001</SequenceNumber>
-    <Assembly>Microsoft.Office.DocumentManagement, Version=14.0.0.0, Culture=neutral, PublicKeyToken=71e9bce111e9429c</Assembly>
-    <Class>Microsoft.Office.DocumentManagement.Internal.DocIdHandler</Class>
-    <Data/>
-    <Filter/>
-  </Receiver>
-  <Receiver>
-    <Name>Document ID Generator</Name>
-    <Synchronization>Synchronous</Synchronization>
-    <Type>10004</Type>
-    <SequenceNumber>1002</SequenceNumber>
-    <Assembly>Microsoft.Office.DocumentManagement, Version=14.0.0.0, Culture=neutral, PublicKeyToken=71e9bce111e9429c</Assembly>
-    <Class>Microsoft.Office.DocumentManagement.Internal.DocIdHandler</Class>
-    <Data/>
-    <Filter/>
-  </Receiver>
-  <Receiver>
-    <Name>Document ID Generator</Name>
-    <Synchronization>Synchronous</Synchronization>
-    <Type>10006</Type>
-    <SequenceNumber>1003</SequenceNumber>
-    <Assembly>Microsoft.Office.DocumentManagement, Version=14.0.0.0, Culture=neutral, PublicKeyToken=71e9bce111e9429c</Assembly>
-    <Class>Microsoft.Office.DocumentManagement.Internal.DocIdHandler</Class>
-    <Data/>
-    <Filter/>
-  </Receiver>
-</spe:Receivers>
+<b:Sources xmlns:b="http://schemas.openxmlformats.org/officeDocument/2006/bibliography" xmlns="http://schemas.openxmlformats.org/officeDocument/2006/bibliography" SelectedStyle="\APASixthEditionOfficeOnline.xsl" StyleName="APA" Version="6"/>
 </file>
 
 <file path=customXml/item3.xml><?xml version="1.0" encoding="utf-8"?>
-<?mso-contentType ?>
-<FormTemplates xmlns="http://schemas.microsoft.com/sharepoint/v3/contenttype/forms">
-  <Display>DocumentLibraryForm</Display>
-  <Edit>DocumentLibraryForm</Edit>
-  <New>DocumentLibraryForm</New>
-</FormTemplates>
+<p:properties xmlns:p="http://schemas.microsoft.com/office/2006/metadata/properties" xmlns:xsi="http://www.w3.org/2001/XMLSchema-instance" xmlns:pc="http://schemas.microsoft.com/office/infopath/2007/PartnerControls">
+  <documentManagement>
+    <ECDC_Description xmlns="http://schemas.microsoft.com/sharepoint/v3" xsi:nil="true"/>
+    <ECDC_DMS_Project0 xmlns="f21cd5e7-4e59-4426-9a65-65a4b49b5ea4">
+      <Terms xmlns="http://schemas.microsoft.com/office/infopath/2007/PartnerControls"/>
+    </ECDC_DMS_Project0>
+    <ECDC_DMS_MIS_Activity_code0 xmlns="f21cd5e7-4e59-4426-9a65-65a4b49b5ea4">
+      <Terms xmlns="http://schemas.microsoft.com/office/infopath/2007/PartnerControls"/>
+    </ECDC_DMS_MIS_Activity_code0>
+    <TaxKeywordTaxHTField xmlns="d23a570b-d7a9-49ca-a34c-8afb8206b4bf">
+      <Terms xmlns="http://schemas.microsoft.com/office/infopath/2007/PartnerControls"/>
+    </TaxKeywordTaxHTField>
+    <ECDC_DMS_Section xmlns="f21cd5e7-4e59-4426-9a65-65a4b49b5ea4">Epidemiological Methods</ECDC_DMS_Section>
+    <TaxCatchAll xmlns="d23a570b-d7a9-49ca-a34c-8afb8206b4bf">
+      <Value>500</Value>
+      <Value>8455</Value>
+    </TaxCatchAll>
+    <ECDC_DMS_Author xmlns="f21cd5e7-4e59-4426-9a65-65a4b49b5ea4">
+      <UserInfo>
+        <DisplayName>Julien Beaute</DisplayName>
+        <AccountId>167</AccountId>
+        <AccountType/>
+      </UserInfo>
+    </ECDC_DMS_Author>
+    <ECDC_Subject_whatTaxHTField0 xmlns="f21cd5e7-4e59-4426-9a65-65a4b49b5ea4">
+      <Terms xmlns="http://schemas.microsoft.com/office/infopath/2007/PartnerControls">
+        <TermInfo xmlns="http://schemas.microsoft.com/office/infopath/2007/PartnerControls">
+          <TermName xmlns="http://schemas.microsoft.com/office/infopath/2007/PartnerControls">surveillance</TermName>
+          <TermId xmlns="http://schemas.microsoft.com/office/infopath/2007/PartnerControls">a0470744-a564-4d8e-b6e3-7633734a10dc</TermId>
+        </TermInfo>
+      </Terms>
+    </ECDC_Subject_whatTaxHTField0>
+    <ECDC_DMS_Data_Controller xmlns="f21cd5e7-4e59-4426-9a65-65a4b49b5ea4">
+      <UserInfo>
+        <DisplayName/>
+        <AccountId xsi:nil="true"/>
+        <AccountType/>
+      </UserInfo>
+    </ECDC_DMS_Data_Controller>
+    <ECDC_DMS_General_Administration_Document_Type0 xmlns="f21cd5e7-4e59-4426-9a65-65a4b49b5ea4">
+      <Terms xmlns="http://schemas.microsoft.com/office/infopath/2007/PartnerControls">
+        <TermInfo xmlns="http://schemas.microsoft.com/office/infopath/2007/PartnerControls">
+          <TermName xmlns="http://schemas.microsoft.com/office/infopath/2007/PartnerControls">Report</TermName>
+          <TermId xmlns="http://schemas.microsoft.com/office/infopath/2007/PartnerControls">ecbd77ad-3760-4178-a0ff-1df458fa4e60</TermId>
+        </TermInfo>
+      </Terms>
+    </ECDC_DMS_General_Administration_Document_Type0>
+    <ECDC_DMS_Group xmlns="f21cd5e7-4e59-4426-9a65-65a4b49b5ea4">General Surveillance</ECDC_DMS_Group>
+    <ECDC_DMS_Effective_Date xmlns="f21cd5e7-4e59-4426-9a65-65a4b49b5ea4">2017-08-29T11:46:00+00:00</ECDC_DMS_Effective_Date>
+    <ECDC_DMS_Classification xmlns="f21cd5e7-4e59-4426-9a65-65a4b49b5ea4" xsi:nil="true"/>
+    <ECDC_DMS_Organization0 xmlns="f21cd5e7-4e59-4426-9a65-65a4b49b5ea4">
+      <Terms xmlns="http://schemas.microsoft.com/office/infopath/2007/PartnerControls"/>
+    </ECDC_DMS_Organization0>
+    <ECDC_DMS_Contains_Personal_Data xmlns="f21cd5e7-4e59-4426-9a65-65a4b49b5ea4">false</ECDC_DMS_Contains_Personal_Data>
+  </documentManagement>
+</p:properties>
 </file>
 
 <file path=customXml/item4.xml><?xml version="1.0" encoding="utf-8"?>
@@ -18254,66 +18281,58 @@
 </file>
 
 <file path=customXml/item5.xml><?xml version="1.0" encoding="utf-8"?>
-<p:properties xmlns:p="http://schemas.microsoft.com/office/2006/metadata/properties" xmlns:xsi="http://www.w3.org/2001/XMLSchema-instance" xmlns:pc="http://schemas.microsoft.com/office/infopath/2007/PartnerControls">
-  <documentManagement>
-    <ECDC_Description xmlns="http://schemas.microsoft.com/sharepoint/v3" xsi:nil="true"/>
-    <ECDC_DMS_Project0 xmlns="f21cd5e7-4e59-4426-9a65-65a4b49b5ea4">
-      <Terms xmlns="http://schemas.microsoft.com/office/infopath/2007/PartnerControls"/>
-    </ECDC_DMS_Project0>
-    <ECDC_DMS_MIS_Activity_code0 xmlns="f21cd5e7-4e59-4426-9a65-65a4b49b5ea4">
-      <Terms xmlns="http://schemas.microsoft.com/office/infopath/2007/PartnerControls"/>
-    </ECDC_DMS_MIS_Activity_code0>
-    <TaxKeywordTaxHTField xmlns="d23a570b-d7a9-49ca-a34c-8afb8206b4bf">
-      <Terms xmlns="http://schemas.microsoft.com/office/infopath/2007/PartnerControls"/>
-    </TaxKeywordTaxHTField>
-    <ECDC_DMS_Section xmlns="f21cd5e7-4e59-4426-9a65-65a4b49b5ea4">Epidemiological Methods</ECDC_DMS_Section>
-    <TaxCatchAll xmlns="d23a570b-d7a9-49ca-a34c-8afb8206b4bf">
-      <Value>500</Value>
-      <Value>8455</Value>
-    </TaxCatchAll>
-    <ECDC_DMS_Author xmlns="f21cd5e7-4e59-4426-9a65-65a4b49b5ea4">
-      <UserInfo>
-        <DisplayName>Julien Beaute</DisplayName>
-        <AccountId>167</AccountId>
-        <AccountType/>
-      </UserInfo>
-    </ECDC_DMS_Author>
-    <ECDC_Subject_whatTaxHTField0 xmlns="f21cd5e7-4e59-4426-9a65-65a4b49b5ea4">
-      <Terms xmlns="http://schemas.microsoft.com/office/infopath/2007/PartnerControls">
-        <TermInfo xmlns="http://schemas.microsoft.com/office/infopath/2007/PartnerControls">
-          <TermName xmlns="http://schemas.microsoft.com/office/infopath/2007/PartnerControls">surveillance</TermName>
-          <TermId xmlns="http://schemas.microsoft.com/office/infopath/2007/PartnerControls">a0470744-a564-4d8e-b6e3-7633734a10dc</TermId>
-        </TermInfo>
-      </Terms>
-    </ECDC_Subject_whatTaxHTField0>
-    <ECDC_DMS_Data_Controller xmlns="f21cd5e7-4e59-4426-9a65-65a4b49b5ea4">
-      <UserInfo>
-        <DisplayName/>
-        <AccountId xsi:nil="true"/>
-        <AccountType/>
-      </UserInfo>
-    </ECDC_DMS_Data_Controller>
-    <ECDC_DMS_General_Administration_Document_Type0 xmlns="f21cd5e7-4e59-4426-9a65-65a4b49b5ea4">
-      <Terms xmlns="http://schemas.microsoft.com/office/infopath/2007/PartnerControls">
-        <TermInfo xmlns="http://schemas.microsoft.com/office/infopath/2007/PartnerControls">
-          <TermName xmlns="http://schemas.microsoft.com/office/infopath/2007/PartnerControls">Report</TermName>
-          <TermId xmlns="http://schemas.microsoft.com/office/infopath/2007/PartnerControls">ecbd77ad-3760-4178-a0ff-1df458fa4e60</TermId>
-        </TermInfo>
-      </Terms>
-    </ECDC_DMS_General_Administration_Document_Type0>
-    <ECDC_DMS_Group xmlns="f21cd5e7-4e59-4426-9a65-65a4b49b5ea4">General Surveillance</ECDC_DMS_Group>
-    <ECDC_DMS_Effective_Date xmlns="f21cd5e7-4e59-4426-9a65-65a4b49b5ea4">2017-08-29T11:46:00+00:00</ECDC_DMS_Effective_Date>
-    <ECDC_DMS_Classification xmlns="f21cd5e7-4e59-4426-9a65-65a4b49b5ea4" xsi:nil="true"/>
-    <ECDC_DMS_Organization0 xmlns="f21cd5e7-4e59-4426-9a65-65a4b49b5ea4">
-      <Terms xmlns="http://schemas.microsoft.com/office/infopath/2007/PartnerControls"/>
-    </ECDC_DMS_Organization0>
-    <ECDC_DMS_Contains_Personal_Data xmlns="f21cd5e7-4e59-4426-9a65-65a4b49b5ea4">false</ECDC_DMS_Contains_Personal_Data>
-  </documentManagement>
-</p:properties>
+<?mso-contentType ?>
+<FormTemplates xmlns="http://schemas.microsoft.com/sharepoint/v3/contenttype/forms">
+  <Display>DocumentLibraryForm</Display>
+  <Edit>DocumentLibraryForm</Edit>
+  <New>DocumentLibraryForm</New>
+</FormTemplates>
 </file>
 
 <file path=customXml/item6.xml><?xml version="1.0" encoding="utf-8"?>
-<b:Sources xmlns:b="http://schemas.openxmlformats.org/officeDocument/2006/bibliography" xmlns="http://schemas.openxmlformats.org/officeDocument/2006/bibliography" SelectedStyle="\APASixthEditionOfficeOnline.xsl" StyleName="APA" Version="6"/>
+<?mso-contentType ?>
+<spe:Receivers xmlns:spe="http://schemas.microsoft.com/sharepoint/events">
+  <Receiver>
+    <Name>Document ID Generator</Name>
+    <Synchronization>Synchronous</Synchronization>
+    <Type>10001</Type>
+    <SequenceNumber>1000</SequenceNumber>
+    <Assembly>Microsoft.Office.DocumentManagement, Version=14.0.0.0, Culture=neutral, PublicKeyToken=71e9bce111e9429c</Assembly>
+    <Class>Microsoft.Office.DocumentManagement.Internal.DocIdHandler</Class>
+    <Data/>
+    <Filter/>
+  </Receiver>
+  <Receiver>
+    <Name>Document ID Generator</Name>
+    <Synchronization>Synchronous</Synchronization>
+    <Type>10002</Type>
+    <SequenceNumber>1001</SequenceNumber>
+    <Assembly>Microsoft.Office.DocumentManagement, Version=14.0.0.0, Culture=neutral, PublicKeyToken=71e9bce111e9429c</Assembly>
+    <Class>Microsoft.Office.DocumentManagement.Internal.DocIdHandler</Class>
+    <Data/>
+    <Filter/>
+  </Receiver>
+  <Receiver>
+    <Name>Document ID Generator</Name>
+    <Synchronization>Synchronous</Synchronization>
+    <Type>10004</Type>
+    <SequenceNumber>1002</SequenceNumber>
+    <Assembly>Microsoft.Office.DocumentManagement, Version=14.0.0.0, Culture=neutral, PublicKeyToken=71e9bce111e9429c</Assembly>
+    <Class>Microsoft.Office.DocumentManagement.Internal.DocIdHandler</Class>
+    <Data/>
+    <Filter/>
+  </Receiver>
+  <Receiver>
+    <Name>Document ID Generator</Name>
+    <Synchronization>Synchronous</Synchronization>
+    <Type>10006</Type>
+    <SequenceNumber>1003</SequenceNumber>
+    <Assembly>Microsoft.Office.DocumentManagement, Version=14.0.0.0, Culture=neutral, PublicKeyToken=71e9bce111e9429c</Assembly>
+    <Class>Microsoft.Office.DocumentManagement.Internal.DocIdHandler</Class>
+    <Data/>
+    <Filter/>
+  </Receiver>
+</spe:Receivers>
 </file>
 
 <file path=customXml/itemProps1.xml><?xml version="1.0" encoding="utf-8"?>
@@ -18325,17 +18344,21 @@
 </file>
 
 <file path=customXml/itemProps2.xml><?xml version="1.0" encoding="utf-8"?>
-<ds:datastoreItem xmlns:ds="http://schemas.openxmlformats.org/officeDocument/2006/customXml" ds:itemID="{F084412E-B333-48E6-9F88-74D5540503E9}">
+<ds:datastoreItem xmlns:ds="http://schemas.openxmlformats.org/officeDocument/2006/customXml" ds:itemID="{201DC00E-563F-4CBF-8F5C-6A1E031DAB91}">
   <ds:schemaRefs>
-    <ds:schemaRef ds:uri="http://schemas.microsoft.com/sharepoint/events"/>
+    <ds:schemaRef ds:uri="http://schemas.openxmlformats.org/officeDocument/2006/bibliography"/>
   </ds:schemaRefs>
 </ds:datastoreItem>
 </file>
 
 <file path=customXml/itemProps3.xml><?xml version="1.0" encoding="utf-8"?>
-<ds:datastoreItem xmlns:ds="http://schemas.openxmlformats.org/officeDocument/2006/customXml" ds:itemID="{8C20B46C-F3E1-4685-94E3-042B9EF3BD6C}">
+<ds:datastoreItem xmlns:ds="http://schemas.openxmlformats.org/officeDocument/2006/customXml" ds:itemID="{AEEB0429-18DA-4ACF-AE9C-82565BA50B2D}">
   <ds:schemaRefs>
-    <ds:schemaRef ds:uri="http://schemas.microsoft.com/sharepoint/v3/contenttype/forms"/>
+    <ds:schemaRef ds:uri="http://schemas.microsoft.com/office/2006/metadata/properties"/>
+    <ds:schemaRef ds:uri="http://schemas.microsoft.com/office/infopath/2007/PartnerControls"/>
+    <ds:schemaRef ds:uri="http://schemas.microsoft.com/sharepoint/v3"/>
+    <ds:schemaRef ds:uri="f21cd5e7-4e59-4426-9a65-65a4b49b5ea4"/>
+    <ds:schemaRef ds:uri="d23a570b-d7a9-49ca-a34c-8afb8206b4bf"/>
   </ds:schemaRefs>
 </ds:datastoreItem>
 </file>
@@ -18361,21 +18384,17 @@
 </file>
 
 <file path=customXml/itemProps5.xml><?xml version="1.0" encoding="utf-8"?>
-<ds:datastoreItem xmlns:ds="http://schemas.openxmlformats.org/officeDocument/2006/customXml" ds:itemID="{AEEB0429-18DA-4ACF-AE9C-82565BA50B2D}">
+<ds:datastoreItem xmlns:ds="http://schemas.openxmlformats.org/officeDocument/2006/customXml" ds:itemID="{8C20B46C-F3E1-4685-94E3-042B9EF3BD6C}">
   <ds:schemaRefs>
-    <ds:schemaRef ds:uri="http://schemas.microsoft.com/office/2006/metadata/properties"/>
-    <ds:schemaRef ds:uri="http://schemas.microsoft.com/office/infopath/2007/PartnerControls"/>
-    <ds:schemaRef ds:uri="http://schemas.microsoft.com/sharepoint/v3"/>
-    <ds:schemaRef ds:uri="f21cd5e7-4e59-4426-9a65-65a4b49b5ea4"/>
-    <ds:schemaRef ds:uri="d23a570b-d7a9-49ca-a34c-8afb8206b4bf"/>
+    <ds:schemaRef ds:uri="http://schemas.microsoft.com/sharepoint/v3/contenttype/forms"/>
   </ds:schemaRefs>
 </ds:datastoreItem>
 </file>
 
 <file path=customXml/itemProps6.xml><?xml version="1.0" encoding="utf-8"?>
-<ds:datastoreItem xmlns:ds="http://schemas.openxmlformats.org/officeDocument/2006/customXml" ds:itemID="{201DC00E-563F-4CBF-8F5C-6A1E031DAB91}">
+<ds:datastoreItem xmlns:ds="http://schemas.openxmlformats.org/officeDocument/2006/customXml" ds:itemID="{F084412E-B333-48E6-9F88-74D5540503E9}">
   <ds:schemaRefs>
-    <ds:schemaRef ds:uri="http://schemas.openxmlformats.org/officeDocument/2006/bibliography"/>
+    <ds:schemaRef ds:uri="http://schemas.microsoft.com/sharepoint/events"/>
   </ds:schemaRefs>
 </ds:datastoreItem>
 </file>
</xml_diff>